<commit_message>
to do fra review
</commit_message>
<xml_diff>
--- a/Projekt/To do ST3PRJ3.docx
+++ b/Projekt/To do ST3PRJ3.docx
@@ -1213,723 +1213,809 @@
         </w:rPr>
         <w:t xml:space="preserve"> (Anne)</w:t>
       </w:r>
+    </w:p>
+    <w:p>
+      <w:pPr>
+        <w:pStyle w:val="Listeafsnit"/>
+        <w:numPr>
+          <w:ilvl w:val="2"/>
+          <w:numId w:val="2"/>
+        </w:numPr>
+        <w:rPr>
+          <w:lang w:val="da-DK"/>
+        </w:rPr>
+      </w:pPr>
+      <w:r>
+        <w:rPr>
+          <w:lang w:val="da-DK"/>
+        </w:rPr>
+        <w:t>Klassediagrammer</w:t>
+      </w:r>
+    </w:p>
+    <w:p>
+      <w:pPr>
+        <w:pStyle w:val="Listeafsnit"/>
+        <w:numPr>
+          <w:ilvl w:val="2"/>
+          <w:numId w:val="2"/>
+        </w:numPr>
+        <w:rPr>
+          <w:lang w:val="da-DK"/>
+        </w:rPr>
+      </w:pPr>
+      <w:r>
+        <w:rPr>
+          <w:lang w:val="da-DK"/>
+        </w:rPr>
+        <w:t>Aktivitetsdiagrammer</w:t>
+      </w:r>
+    </w:p>
+    <w:p>
+      <w:pPr>
+        <w:pStyle w:val="Listeafsnit"/>
+        <w:numPr>
+          <w:ilvl w:val="0"/>
+          <w:numId w:val="2"/>
+        </w:numPr>
+        <w:rPr>
+          <w:lang w:val="da-DK"/>
+        </w:rPr>
+      </w:pPr>
+      <w:r>
+        <w:rPr>
+          <w:lang w:val="da-DK"/>
+        </w:rPr>
+        <w:t>Accepttest</w:t>
+      </w:r>
+    </w:p>
+    <w:p>
+      <w:pPr>
+        <w:pStyle w:val="Listeafsnit"/>
+        <w:numPr>
+          <w:ilvl w:val="1"/>
+          <w:numId w:val="2"/>
+        </w:numPr>
+        <w:rPr>
+          <w:lang w:val="da-DK"/>
+        </w:rPr>
+      </w:pPr>
+      <w:r>
+        <w:rPr>
+          <w:lang w:val="da-DK"/>
+        </w:rPr>
+        <w:t>Versionshistorik</w:t>
+      </w:r>
+    </w:p>
+    <w:p>
+      <w:pPr>
+        <w:pStyle w:val="Listeafsnit"/>
+        <w:numPr>
+          <w:ilvl w:val="1"/>
+          <w:numId w:val="2"/>
+        </w:numPr>
+        <w:rPr>
+          <w:lang w:val="da-DK"/>
+        </w:rPr>
+      </w:pPr>
+      <w:r>
+        <w:rPr>
+          <w:lang w:val="da-DK"/>
+        </w:rPr>
+        <w:t>Indledning</w:t>
+      </w:r>
+    </w:p>
+    <w:p>
+      <w:pPr>
+        <w:pStyle w:val="Listeafsnit"/>
+        <w:numPr>
+          <w:ilvl w:val="1"/>
+          <w:numId w:val="2"/>
+        </w:numPr>
+        <w:rPr>
+          <w:lang w:val="da-DK"/>
+        </w:rPr>
+      </w:pPr>
+      <w:r>
+        <w:rPr>
+          <w:lang w:val="da-DK"/>
+        </w:rPr>
+        <w:t>Accepttest for funktionelle krav</w:t>
+      </w:r>
+    </w:p>
+    <w:p>
+      <w:pPr>
+        <w:pStyle w:val="Listeafsnit"/>
+        <w:numPr>
+          <w:ilvl w:val="1"/>
+          <w:numId w:val="2"/>
+        </w:numPr>
+        <w:rPr>
+          <w:lang w:val="da-DK"/>
+        </w:rPr>
+      </w:pPr>
+      <w:r>
+        <w:rPr>
+          <w:lang w:val="da-DK"/>
+        </w:rPr>
+        <w:t>Accepttest for ikke-funktionelle krav</w:t>
+      </w:r>
+    </w:p>
+    <w:p>
+      <w:pPr>
+        <w:pStyle w:val="Listeafsnit"/>
+        <w:numPr>
+          <w:ilvl w:val="1"/>
+          <w:numId w:val="2"/>
+        </w:numPr>
+        <w:rPr>
+          <w:lang w:val="da-DK"/>
+        </w:rPr>
+      </w:pPr>
+      <w:r>
+        <w:rPr>
+          <w:lang w:val="da-DK"/>
+        </w:rPr>
+        <w:t>Problemrapport (hvis noget ikke er blevet godkendt i testen)</w:t>
+      </w:r>
+    </w:p>
+    <w:p>
+      <w:pPr>
+        <w:pStyle w:val="Listeafsnit"/>
+        <w:numPr>
+          <w:ilvl w:val="1"/>
+          <w:numId w:val="2"/>
+        </w:numPr>
+        <w:rPr>
+          <w:lang w:val="da-DK"/>
+        </w:rPr>
+      </w:pPr>
+      <w:r>
+        <w:rPr>
+          <w:lang w:val="da-DK"/>
+        </w:rPr>
+        <w:t>Godkendelsesformular</w:t>
+      </w:r>
+    </w:p>
+    <w:p>
+      <w:pPr>
+        <w:pStyle w:val="Listeafsnit"/>
+        <w:numPr>
+          <w:ilvl w:val="0"/>
+          <w:numId w:val="2"/>
+        </w:numPr>
+        <w:rPr>
+          <w:lang w:val="da-DK"/>
+        </w:rPr>
+      </w:pPr>
+      <w:r>
+        <w:rPr>
+          <w:lang w:val="da-DK"/>
+        </w:rPr>
+        <w:t>Referencer</w:t>
+      </w:r>
+    </w:p>
+    <w:p>
+      <w:pPr>
+        <w:pStyle w:val="Listeafsnit"/>
+        <w:numPr>
+          <w:ilvl w:val="0"/>
+          <w:numId w:val="2"/>
+        </w:numPr>
+        <w:rPr>
+          <w:lang w:val="da-DK"/>
+        </w:rPr>
+      </w:pPr>
+      <w:r>
+        <w:rPr>
+          <w:lang w:val="da-DK"/>
+        </w:rPr>
+        <w:t>Figurer</w:t>
+      </w:r>
+    </w:p>
+    <w:p>
+      <w:pPr>
+        <w:pStyle w:val="Listeafsnit"/>
+        <w:numPr>
+          <w:ilvl w:val="0"/>
+          <w:numId w:val="2"/>
+        </w:numPr>
+        <w:rPr>
+          <w:lang w:val="da-DK"/>
+        </w:rPr>
+      </w:pPr>
+      <w:r>
+        <w:rPr>
+          <w:lang w:val="da-DK"/>
+        </w:rPr>
+        <w:t>Tabeller</w:t>
+      </w:r>
+    </w:p>
+    <w:p>
+      <w:pPr>
+        <w:pStyle w:val="Listeafsnit"/>
+        <w:numPr>
+          <w:ilvl w:val="0"/>
+          <w:numId w:val="2"/>
+        </w:numPr>
+        <w:rPr>
+          <w:lang w:val="da-DK"/>
+        </w:rPr>
+      </w:pPr>
+      <w:r>
+        <w:rPr>
+          <w:lang w:val="da-DK"/>
+        </w:rPr>
+        <w:t>Bilagsliste</w:t>
+      </w:r>
+    </w:p>
+    <w:p>
+      <w:pPr>
+        <w:pStyle w:val="Overskrift1"/>
+        <w:rPr>
+          <w:lang w:val="da-DK"/>
+        </w:rPr>
+      </w:pPr>
+      <w:r>
+        <w:rPr>
+          <w:lang w:val="da-DK"/>
+        </w:rPr>
+        <w:t>Figurer</w:t>
+      </w:r>
+    </w:p>
+    <w:p>
+      <w:pPr>
+        <w:pStyle w:val="Undertitel"/>
+        <w:rPr>
+          <w:lang w:val="da-DK"/>
+        </w:rPr>
+      </w:pPr>
+      <w:r>
+        <w:rPr>
+          <w:lang w:val="da-DK"/>
+        </w:rPr>
+        <w:t>Hardware:</w:t>
+      </w:r>
+    </w:p>
+    <w:p>
+      <w:pPr>
+        <w:pStyle w:val="Listeafsnit"/>
+        <w:numPr>
+          <w:ilvl w:val="0"/>
+          <w:numId w:val="5"/>
+        </w:numPr>
+        <w:rPr>
+          <w:lang w:val="da-DK"/>
+        </w:rPr>
+      </w:pPr>
+      <w:r>
+        <w:rPr>
+          <w:lang w:val="da-DK"/>
+        </w:rPr>
+        <w:t>Block definition diagram</w:t>
+      </w:r>
+    </w:p>
+    <w:p>
+      <w:pPr>
+        <w:pStyle w:val="Listeafsnit"/>
+        <w:numPr>
+          <w:ilvl w:val="0"/>
+          <w:numId w:val="5"/>
+        </w:numPr>
+        <w:rPr>
+          <w:lang w:val="da-DK"/>
+        </w:rPr>
+      </w:pPr>
+      <w:proofErr w:type="spellStart"/>
+      <w:r>
+        <w:rPr>
+          <w:lang w:val="da-DK"/>
+        </w:rPr>
+        <w:t>Internal</w:t>
+      </w:r>
+      <w:proofErr w:type="spellEnd"/>
+      <w:r>
+        <w:rPr>
+          <w:lang w:val="da-DK"/>
+        </w:rPr>
+        <w:t xml:space="preserve"> </w:t>
+      </w:r>
+      <w:proofErr w:type="spellStart"/>
+      <w:r>
+        <w:rPr>
+          <w:lang w:val="da-DK"/>
+        </w:rPr>
+        <w:t>block</w:t>
+      </w:r>
+      <w:proofErr w:type="spellEnd"/>
+      <w:r>
+        <w:rPr>
+          <w:lang w:val="da-DK"/>
+        </w:rPr>
+        <w:t xml:space="preserve"> diagram</w:t>
+      </w:r>
+    </w:p>
+    <w:p>
+      <w:pPr>
+        <w:pStyle w:val="Listeafsnit"/>
+        <w:numPr>
+          <w:ilvl w:val="0"/>
+          <w:numId w:val="5"/>
+        </w:numPr>
+        <w:rPr>
+          <w:lang w:val="da-DK"/>
+        </w:rPr>
+      </w:pPr>
+      <w:r>
+        <w:rPr>
+          <w:lang w:val="da-DK"/>
+        </w:rPr>
+        <w:t>Package-diagram (lav kobling + høj samhørighed)</w:t>
+      </w:r>
+    </w:p>
+    <w:p>
+      <w:pPr>
+        <w:pStyle w:val="Undertitel"/>
+        <w:rPr>
+          <w:lang w:val="da-DK"/>
+        </w:rPr>
+      </w:pPr>
+      <w:r>
+        <w:rPr>
+          <w:lang w:val="da-DK"/>
+        </w:rPr>
+        <w:lastRenderedPageBreak/>
+        <w:t>Software:</w:t>
+      </w:r>
+    </w:p>
+    <w:p>
+      <w:pPr>
+        <w:pStyle w:val="Listeafsnit"/>
+        <w:numPr>
+          <w:ilvl w:val="0"/>
+          <w:numId w:val="4"/>
+        </w:numPr>
+        <w:rPr>
+          <w:lang w:val="da-DK"/>
+        </w:rPr>
+      </w:pPr>
+      <w:r>
+        <w:rPr>
+          <w:lang w:val="da-DK"/>
+        </w:rPr>
+        <w:t>Overordnet sekvensdiagram</w:t>
+      </w:r>
+    </w:p>
+    <w:p>
+      <w:pPr>
+        <w:pStyle w:val="Listeafsnit"/>
+        <w:numPr>
+          <w:ilvl w:val="0"/>
+          <w:numId w:val="4"/>
+        </w:numPr>
+        <w:rPr>
+          <w:lang w:val="da-DK"/>
+        </w:rPr>
+      </w:pPr>
+      <w:r>
+        <w:rPr>
+          <w:lang w:val="da-DK"/>
+        </w:rPr>
+        <w:t>Domænemodel</w:t>
+      </w:r>
+    </w:p>
+    <w:p>
+      <w:pPr>
+        <w:pStyle w:val="Listeafsnit"/>
+        <w:numPr>
+          <w:ilvl w:val="0"/>
+          <w:numId w:val="4"/>
+        </w:numPr>
+        <w:rPr>
+          <w:lang w:val="da-DK"/>
+        </w:rPr>
+      </w:pPr>
+      <w:r>
+        <w:rPr>
+          <w:lang w:val="da-DK"/>
+        </w:rPr>
+        <w:t>Applikationsmodel</w:t>
+      </w:r>
+    </w:p>
+    <w:p>
+      <w:pPr>
+        <w:pStyle w:val="Listeafsnit"/>
+        <w:numPr>
+          <w:ilvl w:val="0"/>
+          <w:numId w:val="4"/>
+        </w:numPr>
+        <w:rPr>
+          <w:lang w:val="da-DK"/>
+        </w:rPr>
+      </w:pPr>
+      <w:r>
+        <w:rPr>
+          <w:lang w:val="da-DK"/>
+        </w:rPr>
+        <w:t>Sekvensdiagram</w:t>
+      </w:r>
+      <w:r>
+        <w:rPr>
+          <w:lang w:val="da-DK"/>
+        </w:rPr>
+        <w:t xml:space="preserve"> / State Machine</w:t>
+      </w:r>
+    </w:p>
+    <w:p>
+      <w:pPr>
+        <w:pStyle w:val="Listeafsnit"/>
+        <w:numPr>
+          <w:ilvl w:val="0"/>
+          <w:numId w:val="4"/>
+        </w:numPr>
+        <w:rPr>
+          <w:lang w:val="da-DK"/>
+        </w:rPr>
+      </w:pPr>
+      <w:r>
+        <w:rPr>
+          <w:lang w:val="da-DK"/>
+        </w:rPr>
+        <w:t>Klassediagram</w:t>
+      </w:r>
+    </w:p>
+    <w:p>
+      <w:pPr>
+        <w:pStyle w:val="Listeafsnit"/>
+        <w:numPr>
+          <w:ilvl w:val="0"/>
+          <w:numId w:val="4"/>
+        </w:numPr>
+        <w:rPr>
+          <w:lang w:val="da-DK"/>
+        </w:rPr>
+      </w:pPr>
+      <w:r>
+        <w:rPr>
+          <w:lang w:val="da-DK"/>
+        </w:rPr>
+        <w:t>Aktivitetsdiagrammer</w:t>
+      </w:r>
+    </w:p>
+    <w:p>
+      <w:pPr>
+        <w:pStyle w:val="Overskrift1"/>
+        <w:rPr>
+          <w:lang w:val="da-DK"/>
+        </w:rPr>
+      </w:pPr>
+      <w:r>
+        <w:rPr>
+          <w:lang w:val="da-DK"/>
+        </w:rPr>
+        <w:t>Bilag</w:t>
+      </w:r>
+    </w:p>
+    <w:p>
+      <w:pPr>
+        <w:pStyle w:val="Listeafsnit"/>
+        <w:numPr>
+          <w:ilvl w:val="0"/>
+          <w:numId w:val="6"/>
+        </w:numPr>
+        <w:rPr>
+          <w:lang w:val="da-DK"/>
+        </w:rPr>
+      </w:pPr>
+      <w:r>
+        <w:rPr>
+          <w:lang w:val="da-DK"/>
+        </w:rPr>
+        <w:t>Projektrapport</w:t>
+      </w:r>
+    </w:p>
+    <w:p>
+      <w:pPr>
+        <w:pStyle w:val="Listeafsnit"/>
+        <w:numPr>
+          <w:ilvl w:val="0"/>
+          <w:numId w:val="6"/>
+        </w:numPr>
+        <w:rPr>
+          <w:lang w:val="da-DK"/>
+        </w:rPr>
+      </w:pPr>
+      <w:r>
+        <w:rPr>
+          <w:lang w:val="da-DK"/>
+        </w:rPr>
+        <w:t>Projektdokumentation</w:t>
+      </w:r>
+    </w:p>
+    <w:p>
+      <w:pPr>
+        <w:pStyle w:val="Listeafsnit"/>
+        <w:numPr>
+          <w:ilvl w:val="0"/>
+          <w:numId w:val="6"/>
+        </w:numPr>
+        <w:rPr>
+          <w:lang w:val="da-DK"/>
+        </w:rPr>
+      </w:pPr>
+      <w:r>
+        <w:rPr>
+          <w:lang w:val="da-DK"/>
+        </w:rPr>
+        <w:t>Litteraturliste</w:t>
+      </w:r>
+    </w:p>
+    <w:p>
+      <w:pPr>
+        <w:pStyle w:val="Listeafsnit"/>
+        <w:numPr>
+          <w:ilvl w:val="0"/>
+          <w:numId w:val="6"/>
+        </w:numPr>
+        <w:rPr>
+          <w:lang w:val="da-DK"/>
+        </w:rPr>
+      </w:pPr>
+      <w:r>
+        <w:rPr>
+          <w:lang w:val="da-DK"/>
+        </w:rPr>
+        <w:t>Systemkoden</w:t>
+      </w:r>
+    </w:p>
+    <w:p>
+      <w:pPr>
+        <w:pStyle w:val="Listeafsnit"/>
+        <w:numPr>
+          <w:ilvl w:val="0"/>
+          <w:numId w:val="6"/>
+        </w:numPr>
+        <w:rPr>
+          <w:lang w:val="da-DK"/>
+        </w:rPr>
+      </w:pPr>
+      <w:r>
+        <w:rPr>
+          <w:lang w:val="da-DK"/>
+        </w:rPr>
+        <w:t>(Brugermanual)</w:t>
+      </w:r>
+    </w:p>
+    <w:p>
+      <w:pPr>
+        <w:pStyle w:val="Listeafsnit"/>
+        <w:numPr>
+          <w:ilvl w:val="0"/>
+          <w:numId w:val="6"/>
+        </w:numPr>
+        <w:rPr>
+          <w:lang w:val="da-DK"/>
+        </w:rPr>
+      </w:pPr>
+      <w:r>
+        <w:rPr>
+          <w:lang w:val="da-DK"/>
+        </w:rPr>
+        <w:t>Samarbejdskontrakt</w:t>
+      </w:r>
+    </w:p>
+    <w:p>
+      <w:pPr>
+        <w:pStyle w:val="Listeafsnit"/>
+        <w:numPr>
+          <w:ilvl w:val="0"/>
+          <w:numId w:val="6"/>
+        </w:numPr>
+        <w:rPr>
+          <w:lang w:val="da-DK"/>
+        </w:rPr>
+      </w:pPr>
+      <w:r>
+        <w:rPr>
+          <w:lang w:val="da-DK"/>
+        </w:rPr>
+        <w:t>Tidsplan</w:t>
+      </w:r>
+    </w:p>
+    <w:p>
+      <w:pPr>
+        <w:pStyle w:val="Listeafsnit"/>
+        <w:numPr>
+          <w:ilvl w:val="0"/>
+          <w:numId w:val="6"/>
+        </w:numPr>
+        <w:rPr>
+          <w:lang w:val="da-DK"/>
+        </w:rPr>
+      </w:pPr>
+      <w:r>
+        <w:rPr>
+          <w:lang w:val="da-DK"/>
+        </w:rPr>
+        <w:t>Mødeindkaldelser</w:t>
+      </w:r>
+    </w:p>
+    <w:p>
+      <w:pPr>
+        <w:pStyle w:val="Listeafsnit"/>
+        <w:numPr>
+          <w:ilvl w:val="0"/>
+          <w:numId w:val="6"/>
+        </w:numPr>
+        <w:rPr>
+          <w:lang w:val="da-DK"/>
+        </w:rPr>
+      </w:pPr>
+      <w:r>
+        <w:rPr>
+          <w:lang w:val="da-DK"/>
+        </w:rPr>
+        <w:t>Mødereferater</w:t>
+      </w:r>
+    </w:p>
+    <w:p>
+      <w:pPr>
+        <w:pStyle w:val="Listeafsnit"/>
+        <w:numPr>
+          <w:ilvl w:val="0"/>
+          <w:numId w:val="6"/>
+        </w:numPr>
+        <w:rPr>
+          <w:lang w:val="da-DK"/>
+        </w:rPr>
+      </w:pPr>
+      <w:r>
+        <w:rPr>
+          <w:lang w:val="da-DK"/>
+        </w:rPr>
+        <w:t>Logbog</w:t>
+      </w:r>
+    </w:p>
+    <w:p>
+      <w:pPr>
+        <w:pStyle w:val="Listeafsnit"/>
+        <w:numPr>
+          <w:ilvl w:val="0"/>
+          <w:numId w:val="6"/>
+        </w:numPr>
+        <w:rPr>
+          <w:lang w:val="da-DK"/>
+        </w:rPr>
+      </w:pPr>
+      <w:r>
+        <w:rPr>
+          <w:lang w:val="da-DK"/>
+        </w:rPr>
+        <w:t>Komponentliste</w:t>
+      </w:r>
+    </w:p>
+    <w:p>
+      <w:pPr>
+        <w:pStyle w:val="Listeafsnit"/>
+        <w:numPr>
+          <w:ilvl w:val="0"/>
+          <w:numId w:val="6"/>
+        </w:numPr>
+        <w:rPr>
+          <w:lang w:val="da-DK"/>
+        </w:rPr>
+      </w:pPr>
+      <w:r>
+        <w:rPr>
+          <w:lang w:val="da-DK"/>
+        </w:rPr>
+        <w:t>Vejledning til dokumentation</w:t>
+      </w:r>
+    </w:p>
+    <w:p>
+      <w:pPr>
+        <w:pStyle w:val="Listeafsnit"/>
+        <w:numPr>
+          <w:ilvl w:val="0"/>
+          <w:numId w:val="6"/>
+        </w:numPr>
+        <w:rPr>
+          <w:lang w:val="da-DK"/>
+        </w:rPr>
+      </w:pPr>
+      <w:r>
+        <w:rPr>
+          <w:lang w:val="da-DK"/>
+        </w:rPr>
+        <w:t>Andre vejledninger og projektpræsentations slides eller dokumenter….</w:t>
+      </w:r>
+    </w:p>
+    <w:p>
+      <w:pPr>
+        <w:rPr>
+          <w:lang w:val="da-DK"/>
+        </w:rPr>
+      </w:pPr>
+    </w:p>
+    <w:p>
+      <w:pPr>
+        <w:rPr>
+          <w:lang w:val="da-DK"/>
+        </w:rPr>
+      </w:pPr>
+      <w:r>
+        <w:rPr>
+          <w:lang w:val="da-DK"/>
+        </w:rPr>
+        <w:t xml:space="preserve">Ting fra </w:t>
+      </w:r>
+      <w:proofErr w:type="spellStart"/>
+      <w:r>
+        <w:rPr>
+          <w:lang w:val="da-DK"/>
+        </w:rPr>
+        <w:t>Review</w:t>
+      </w:r>
+      <w:proofErr w:type="spellEnd"/>
+      <w:r>
+        <w:rPr>
+          <w:lang w:val="da-DK"/>
+        </w:rPr>
+        <w:t xml:space="preserve">: </w:t>
+      </w:r>
+    </w:p>
+    <w:p>
+      <w:pPr>
+        <w:rPr>
+          <w:lang w:val="da-DK"/>
+        </w:rPr>
+      </w:pPr>
+      <w:r>
+        <w:rPr>
+          <w:lang w:val="da-DK"/>
+        </w:rPr>
+        <w:t xml:space="preserve">Ændre kravsspec til kalibrering af nulpunkt med vandsøjle. </w:t>
+      </w:r>
+    </w:p>
+    <w:p>
+      <w:pPr>
+        <w:rPr>
+          <w:lang w:val="da-DK"/>
+        </w:rPr>
+      </w:pPr>
+      <w:r>
+        <w:rPr>
+          <w:lang w:val="da-DK"/>
+        </w:rPr>
+        <w:t xml:space="preserve">Få rettet navne så de alle steder står i samme række følge - f.eks. ved godkendelsesformular. </w:t>
+      </w:r>
+    </w:p>
+    <w:p>
+      <w:pPr>
+        <w:rPr>
+          <w:lang w:val="da-DK"/>
+        </w:rPr>
+      </w:pPr>
+      <w:r>
+        <w:rPr>
+          <w:lang w:val="da-DK"/>
+        </w:rPr>
+        <w:t xml:space="preserve">Skal vi have tilsluttet VPN til vores eget projekt. Husk at beskriv </w:t>
+      </w:r>
       <w:bookmarkStart w:id="0" w:name="_GoBack"/>
       <w:bookmarkEnd w:id="0"/>
-    </w:p>
-    <w:p>
-      <w:pPr>
-        <w:pStyle w:val="Listeafsnit"/>
-        <w:numPr>
-          <w:ilvl w:val="2"/>
-          <w:numId w:val="2"/>
-        </w:numPr>
-        <w:rPr>
-          <w:lang w:val="da-DK"/>
-        </w:rPr>
-      </w:pPr>
-      <w:r>
-        <w:rPr>
-          <w:lang w:val="da-DK"/>
-        </w:rPr>
-        <w:t>Klassediagrammer</w:t>
-      </w:r>
-    </w:p>
-    <w:p>
-      <w:pPr>
-        <w:pStyle w:val="Listeafsnit"/>
-        <w:numPr>
-          <w:ilvl w:val="2"/>
-          <w:numId w:val="2"/>
-        </w:numPr>
-        <w:rPr>
-          <w:lang w:val="da-DK"/>
-        </w:rPr>
-      </w:pPr>
-      <w:r>
-        <w:rPr>
-          <w:lang w:val="da-DK"/>
-        </w:rPr>
-        <w:t>Aktivitetsdiagrammer</w:t>
-      </w:r>
-    </w:p>
-    <w:p>
-      <w:pPr>
-        <w:pStyle w:val="Listeafsnit"/>
-        <w:numPr>
-          <w:ilvl w:val="0"/>
-          <w:numId w:val="2"/>
-        </w:numPr>
-        <w:rPr>
-          <w:lang w:val="da-DK"/>
-        </w:rPr>
-      </w:pPr>
-      <w:r>
-        <w:rPr>
-          <w:lang w:val="da-DK"/>
-        </w:rPr>
-        <w:t>Accepttest</w:t>
-      </w:r>
-    </w:p>
-    <w:p>
-      <w:pPr>
-        <w:pStyle w:val="Listeafsnit"/>
-        <w:numPr>
-          <w:ilvl w:val="1"/>
-          <w:numId w:val="2"/>
-        </w:numPr>
-        <w:rPr>
-          <w:lang w:val="da-DK"/>
-        </w:rPr>
-      </w:pPr>
-      <w:r>
-        <w:rPr>
-          <w:lang w:val="da-DK"/>
-        </w:rPr>
-        <w:t>Versionshistorik</w:t>
-      </w:r>
-    </w:p>
-    <w:p>
-      <w:pPr>
-        <w:pStyle w:val="Listeafsnit"/>
-        <w:numPr>
-          <w:ilvl w:val="1"/>
-          <w:numId w:val="2"/>
-        </w:numPr>
-        <w:rPr>
-          <w:lang w:val="da-DK"/>
-        </w:rPr>
-      </w:pPr>
-      <w:r>
-        <w:rPr>
-          <w:lang w:val="da-DK"/>
-        </w:rPr>
-        <w:t>Indledning</w:t>
-      </w:r>
-    </w:p>
-    <w:p>
-      <w:pPr>
-        <w:pStyle w:val="Listeafsnit"/>
-        <w:numPr>
-          <w:ilvl w:val="1"/>
-          <w:numId w:val="2"/>
-        </w:numPr>
-        <w:rPr>
-          <w:lang w:val="da-DK"/>
-        </w:rPr>
-      </w:pPr>
-      <w:r>
-        <w:rPr>
-          <w:lang w:val="da-DK"/>
-        </w:rPr>
-        <w:t>Accepttest for funktionelle krav</w:t>
-      </w:r>
-    </w:p>
-    <w:p>
-      <w:pPr>
-        <w:pStyle w:val="Listeafsnit"/>
-        <w:numPr>
-          <w:ilvl w:val="1"/>
-          <w:numId w:val="2"/>
-        </w:numPr>
-        <w:rPr>
-          <w:lang w:val="da-DK"/>
-        </w:rPr>
-      </w:pPr>
-      <w:r>
-        <w:rPr>
-          <w:lang w:val="da-DK"/>
-        </w:rPr>
-        <w:t>Accepttest for ikke-funktionelle krav</w:t>
-      </w:r>
-    </w:p>
-    <w:p>
-      <w:pPr>
-        <w:pStyle w:val="Listeafsnit"/>
-        <w:numPr>
-          <w:ilvl w:val="1"/>
-          <w:numId w:val="2"/>
-        </w:numPr>
-        <w:rPr>
-          <w:lang w:val="da-DK"/>
-        </w:rPr>
-      </w:pPr>
-      <w:r>
-        <w:rPr>
-          <w:lang w:val="da-DK"/>
-        </w:rPr>
-        <w:t>Problemrapport (hvis noget ikke er blevet godkendt i testen)</w:t>
-      </w:r>
-    </w:p>
-    <w:p>
-      <w:pPr>
-        <w:pStyle w:val="Listeafsnit"/>
-        <w:numPr>
-          <w:ilvl w:val="1"/>
-          <w:numId w:val="2"/>
-        </w:numPr>
-        <w:rPr>
-          <w:lang w:val="da-DK"/>
-        </w:rPr>
-      </w:pPr>
-      <w:r>
-        <w:rPr>
-          <w:lang w:val="da-DK"/>
-        </w:rPr>
-        <w:t>Godkendelsesformular</w:t>
-      </w:r>
-    </w:p>
-    <w:p>
-      <w:pPr>
-        <w:pStyle w:val="Listeafsnit"/>
-        <w:numPr>
-          <w:ilvl w:val="0"/>
-          <w:numId w:val="2"/>
-        </w:numPr>
-        <w:rPr>
-          <w:lang w:val="da-DK"/>
-        </w:rPr>
-      </w:pPr>
-      <w:r>
-        <w:rPr>
-          <w:lang w:val="da-DK"/>
-        </w:rPr>
-        <w:t>Referencer</w:t>
-      </w:r>
-    </w:p>
-    <w:p>
-      <w:pPr>
-        <w:pStyle w:val="Listeafsnit"/>
-        <w:numPr>
-          <w:ilvl w:val="0"/>
-          <w:numId w:val="2"/>
-        </w:numPr>
-        <w:rPr>
-          <w:lang w:val="da-DK"/>
-        </w:rPr>
-      </w:pPr>
-      <w:r>
-        <w:rPr>
-          <w:lang w:val="da-DK"/>
-        </w:rPr>
-        <w:t>Figurer</w:t>
-      </w:r>
-    </w:p>
-    <w:p>
-      <w:pPr>
-        <w:pStyle w:val="Listeafsnit"/>
-        <w:numPr>
-          <w:ilvl w:val="0"/>
-          <w:numId w:val="2"/>
-        </w:numPr>
-        <w:rPr>
-          <w:lang w:val="da-DK"/>
-        </w:rPr>
-      </w:pPr>
-      <w:r>
-        <w:rPr>
-          <w:lang w:val="da-DK"/>
-        </w:rPr>
-        <w:t>Tabeller</w:t>
-      </w:r>
-    </w:p>
-    <w:p>
-      <w:pPr>
-        <w:pStyle w:val="Listeafsnit"/>
-        <w:numPr>
-          <w:ilvl w:val="0"/>
-          <w:numId w:val="2"/>
-        </w:numPr>
-        <w:rPr>
-          <w:lang w:val="da-DK"/>
-        </w:rPr>
-      </w:pPr>
-      <w:r>
-        <w:rPr>
-          <w:lang w:val="da-DK"/>
-        </w:rPr>
-        <w:t>Bilagsliste</w:t>
-      </w:r>
-    </w:p>
-    <w:p>
-      <w:pPr>
-        <w:pStyle w:val="Overskrift1"/>
-        <w:rPr>
-          <w:lang w:val="da-DK"/>
-        </w:rPr>
-      </w:pPr>
-      <w:r>
-        <w:rPr>
-          <w:lang w:val="da-DK"/>
-        </w:rPr>
-        <w:t>Figurer</w:t>
-      </w:r>
-    </w:p>
-    <w:p>
-      <w:pPr>
-        <w:pStyle w:val="Undertitel"/>
-        <w:rPr>
-          <w:lang w:val="da-DK"/>
-        </w:rPr>
-      </w:pPr>
-      <w:r>
-        <w:rPr>
-          <w:lang w:val="da-DK"/>
-        </w:rPr>
-        <w:t>Hardware:</w:t>
-      </w:r>
-    </w:p>
-    <w:p>
-      <w:pPr>
-        <w:pStyle w:val="Listeafsnit"/>
-        <w:numPr>
-          <w:ilvl w:val="0"/>
-          <w:numId w:val="5"/>
-        </w:numPr>
-        <w:rPr>
-          <w:lang w:val="da-DK"/>
-        </w:rPr>
-      </w:pPr>
-      <w:r>
-        <w:rPr>
-          <w:lang w:val="da-DK"/>
-        </w:rPr>
-        <w:t>Block definition diagram</w:t>
-      </w:r>
-    </w:p>
-    <w:p>
-      <w:pPr>
-        <w:pStyle w:val="Listeafsnit"/>
-        <w:numPr>
-          <w:ilvl w:val="0"/>
-          <w:numId w:val="5"/>
-        </w:numPr>
-        <w:rPr>
-          <w:lang w:val="da-DK"/>
-        </w:rPr>
-      </w:pPr>
-      <w:proofErr w:type="spellStart"/>
-      <w:r>
-        <w:rPr>
-          <w:lang w:val="da-DK"/>
-        </w:rPr>
-        <w:t>Internal</w:t>
-      </w:r>
-      <w:proofErr w:type="spellEnd"/>
-      <w:r>
-        <w:rPr>
-          <w:lang w:val="da-DK"/>
-        </w:rPr>
-        <w:t xml:space="preserve"> </w:t>
-      </w:r>
-      <w:proofErr w:type="spellStart"/>
-      <w:r>
-        <w:rPr>
-          <w:lang w:val="da-DK"/>
-        </w:rPr>
-        <w:t>block</w:t>
-      </w:r>
-      <w:proofErr w:type="spellEnd"/>
-      <w:r>
-        <w:rPr>
-          <w:lang w:val="da-DK"/>
-        </w:rPr>
-        <w:t xml:space="preserve"> diagram</w:t>
-      </w:r>
-    </w:p>
-    <w:p>
-      <w:pPr>
-        <w:pStyle w:val="Listeafsnit"/>
-        <w:numPr>
-          <w:ilvl w:val="0"/>
-          <w:numId w:val="5"/>
-        </w:numPr>
-        <w:rPr>
-          <w:lang w:val="da-DK"/>
-        </w:rPr>
-      </w:pPr>
-      <w:r>
-        <w:rPr>
-          <w:lang w:val="da-DK"/>
-        </w:rPr>
-        <w:t>Package-diagram (lav kobling + høj samhørighed)</w:t>
-      </w:r>
-    </w:p>
-    <w:p>
-      <w:pPr>
-        <w:pStyle w:val="Undertitel"/>
-        <w:rPr>
-          <w:lang w:val="da-DK"/>
-        </w:rPr>
-      </w:pPr>
-      <w:r>
-        <w:rPr>
-          <w:lang w:val="da-DK"/>
-        </w:rPr>
-        <w:lastRenderedPageBreak/>
-        <w:t>Software:</w:t>
-      </w:r>
-    </w:p>
-    <w:p>
-      <w:pPr>
-        <w:pStyle w:val="Listeafsnit"/>
-        <w:numPr>
-          <w:ilvl w:val="0"/>
-          <w:numId w:val="4"/>
-        </w:numPr>
-        <w:rPr>
-          <w:lang w:val="da-DK"/>
-        </w:rPr>
-      </w:pPr>
-      <w:r>
-        <w:rPr>
-          <w:lang w:val="da-DK"/>
-        </w:rPr>
-        <w:t>Overordnet sekvensdiagram</w:t>
-      </w:r>
-    </w:p>
-    <w:p>
-      <w:pPr>
-        <w:pStyle w:val="Listeafsnit"/>
-        <w:numPr>
-          <w:ilvl w:val="0"/>
-          <w:numId w:val="4"/>
-        </w:numPr>
-        <w:rPr>
-          <w:lang w:val="da-DK"/>
-        </w:rPr>
-      </w:pPr>
-      <w:r>
-        <w:rPr>
-          <w:lang w:val="da-DK"/>
-        </w:rPr>
-        <w:t>Domænemodel</w:t>
-      </w:r>
-    </w:p>
-    <w:p>
-      <w:pPr>
-        <w:pStyle w:val="Listeafsnit"/>
-        <w:numPr>
-          <w:ilvl w:val="0"/>
-          <w:numId w:val="4"/>
-        </w:numPr>
-        <w:rPr>
-          <w:lang w:val="da-DK"/>
-        </w:rPr>
-      </w:pPr>
-      <w:r>
-        <w:rPr>
-          <w:lang w:val="da-DK"/>
-        </w:rPr>
-        <w:t>Applikationsmodel</w:t>
-      </w:r>
-    </w:p>
-    <w:p>
-      <w:pPr>
-        <w:pStyle w:val="Listeafsnit"/>
-        <w:numPr>
-          <w:ilvl w:val="0"/>
-          <w:numId w:val="4"/>
-        </w:numPr>
-        <w:rPr>
-          <w:lang w:val="da-DK"/>
-        </w:rPr>
-      </w:pPr>
-      <w:r>
-        <w:rPr>
-          <w:lang w:val="da-DK"/>
-        </w:rPr>
-        <w:t>Sekvensdiagram</w:t>
-      </w:r>
-      <w:r>
-        <w:rPr>
-          <w:lang w:val="da-DK"/>
-        </w:rPr>
-        <w:t xml:space="preserve"> / State Machine</w:t>
-      </w:r>
-    </w:p>
-    <w:p>
-      <w:pPr>
-        <w:pStyle w:val="Listeafsnit"/>
-        <w:numPr>
-          <w:ilvl w:val="0"/>
-          <w:numId w:val="4"/>
-        </w:numPr>
-        <w:rPr>
-          <w:lang w:val="da-DK"/>
-        </w:rPr>
-      </w:pPr>
-      <w:r>
-        <w:rPr>
-          <w:lang w:val="da-DK"/>
-        </w:rPr>
-        <w:t>Klassediagram</w:t>
-      </w:r>
-    </w:p>
-    <w:p>
-      <w:pPr>
-        <w:pStyle w:val="Listeafsnit"/>
-        <w:numPr>
-          <w:ilvl w:val="0"/>
-          <w:numId w:val="4"/>
-        </w:numPr>
-        <w:rPr>
-          <w:lang w:val="da-DK"/>
-        </w:rPr>
-      </w:pPr>
-      <w:r>
-        <w:rPr>
-          <w:lang w:val="da-DK"/>
-        </w:rPr>
-        <w:t>Aktivitetsdiagrammer</w:t>
-      </w:r>
-    </w:p>
-    <w:p>
-      <w:pPr>
-        <w:pStyle w:val="Overskrift1"/>
-        <w:rPr>
-          <w:lang w:val="da-DK"/>
-        </w:rPr>
-      </w:pPr>
-      <w:r>
-        <w:rPr>
-          <w:lang w:val="da-DK"/>
-        </w:rPr>
-        <w:t>Bilag</w:t>
-      </w:r>
-    </w:p>
-    <w:p>
-      <w:pPr>
-        <w:pStyle w:val="Listeafsnit"/>
-        <w:numPr>
-          <w:ilvl w:val="0"/>
-          <w:numId w:val="6"/>
-        </w:numPr>
-        <w:rPr>
-          <w:lang w:val="da-DK"/>
-        </w:rPr>
-      </w:pPr>
-      <w:r>
-        <w:rPr>
-          <w:lang w:val="da-DK"/>
-        </w:rPr>
-        <w:t>Projektrapport</w:t>
-      </w:r>
-    </w:p>
-    <w:p>
-      <w:pPr>
-        <w:pStyle w:val="Listeafsnit"/>
-        <w:numPr>
-          <w:ilvl w:val="0"/>
-          <w:numId w:val="6"/>
-        </w:numPr>
-        <w:rPr>
-          <w:lang w:val="da-DK"/>
-        </w:rPr>
-      </w:pPr>
-      <w:r>
-        <w:rPr>
-          <w:lang w:val="da-DK"/>
-        </w:rPr>
-        <w:t>Projektdokumentation</w:t>
-      </w:r>
-    </w:p>
-    <w:p>
-      <w:pPr>
-        <w:pStyle w:val="Listeafsnit"/>
-        <w:numPr>
-          <w:ilvl w:val="0"/>
-          <w:numId w:val="6"/>
-        </w:numPr>
-        <w:rPr>
-          <w:lang w:val="da-DK"/>
-        </w:rPr>
-      </w:pPr>
-      <w:r>
-        <w:rPr>
-          <w:lang w:val="da-DK"/>
-        </w:rPr>
-        <w:t>Litteraturliste</w:t>
-      </w:r>
-    </w:p>
-    <w:p>
-      <w:pPr>
-        <w:pStyle w:val="Listeafsnit"/>
-        <w:numPr>
-          <w:ilvl w:val="0"/>
-          <w:numId w:val="6"/>
-        </w:numPr>
-        <w:rPr>
-          <w:lang w:val="da-DK"/>
-        </w:rPr>
-      </w:pPr>
-      <w:r>
-        <w:rPr>
-          <w:lang w:val="da-DK"/>
-        </w:rPr>
-        <w:t>Systemkoden</w:t>
-      </w:r>
-    </w:p>
-    <w:p>
-      <w:pPr>
-        <w:pStyle w:val="Listeafsnit"/>
-        <w:numPr>
-          <w:ilvl w:val="0"/>
-          <w:numId w:val="6"/>
-        </w:numPr>
-        <w:rPr>
-          <w:lang w:val="da-DK"/>
-        </w:rPr>
-      </w:pPr>
-      <w:r>
-        <w:rPr>
-          <w:lang w:val="da-DK"/>
-        </w:rPr>
-        <w:t>(Brugermanual)</w:t>
-      </w:r>
-    </w:p>
-    <w:p>
-      <w:pPr>
-        <w:pStyle w:val="Listeafsnit"/>
-        <w:numPr>
-          <w:ilvl w:val="0"/>
-          <w:numId w:val="6"/>
-        </w:numPr>
-        <w:rPr>
-          <w:lang w:val="da-DK"/>
-        </w:rPr>
-      </w:pPr>
-      <w:r>
-        <w:rPr>
-          <w:lang w:val="da-DK"/>
-        </w:rPr>
-        <w:t>Samarbejdskontrakt</w:t>
-      </w:r>
-    </w:p>
-    <w:p>
-      <w:pPr>
-        <w:pStyle w:val="Listeafsnit"/>
-        <w:numPr>
-          <w:ilvl w:val="0"/>
-          <w:numId w:val="6"/>
-        </w:numPr>
-        <w:rPr>
-          <w:lang w:val="da-DK"/>
-        </w:rPr>
-      </w:pPr>
-      <w:r>
-        <w:rPr>
-          <w:lang w:val="da-DK"/>
-        </w:rPr>
-        <w:t>Tidsplan</w:t>
-      </w:r>
-    </w:p>
-    <w:p>
-      <w:pPr>
-        <w:pStyle w:val="Listeafsnit"/>
-        <w:numPr>
-          <w:ilvl w:val="0"/>
-          <w:numId w:val="6"/>
-        </w:numPr>
-        <w:rPr>
-          <w:lang w:val="da-DK"/>
-        </w:rPr>
-      </w:pPr>
-      <w:r>
-        <w:rPr>
-          <w:lang w:val="da-DK"/>
-        </w:rPr>
-        <w:t>Mødeindkaldelser</w:t>
-      </w:r>
-    </w:p>
-    <w:p>
-      <w:pPr>
-        <w:pStyle w:val="Listeafsnit"/>
-        <w:numPr>
-          <w:ilvl w:val="0"/>
-          <w:numId w:val="6"/>
-        </w:numPr>
-        <w:rPr>
-          <w:lang w:val="da-DK"/>
-        </w:rPr>
-      </w:pPr>
-      <w:r>
-        <w:rPr>
-          <w:lang w:val="da-DK"/>
-        </w:rPr>
-        <w:t>Mødereferater</w:t>
-      </w:r>
-    </w:p>
-    <w:p>
-      <w:pPr>
-        <w:pStyle w:val="Listeafsnit"/>
-        <w:numPr>
-          <w:ilvl w:val="0"/>
-          <w:numId w:val="6"/>
-        </w:numPr>
-        <w:rPr>
-          <w:lang w:val="da-DK"/>
-        </w:rPr>
-      </w:pPr>
-      <w:r>
-        <w:rPr>
-          <w:lang w:val="da-DK"/>
-        </w:rPr>
-        <w:t>Logbog</w:t>
-      </w:r>
-    </w:p>
-    <w:p>
-      <w:pPr>
-        <w:pStyle w:val="Listeafsnit"/>
-        <w:numPr>
-          <w:ilvl w:val="0"/>
-          <w:numId w:val="6"/>
-        </w:numPr>
-        <w:rPr>
-          <w:lang w:val="da-DK"/>
-        </w:rPr>
-      </w:pPr>
-      <w:r>
-        <w:rPr>
-          <w:lang w:val="da-DK"/>
-        </w:rPr>
-        <w:t>Komponentliste</w:t>
-      </w:r>
-    </w:p>
-    <w:p>
-      <w:pPr>
-        <w:pStyle w:val="Listeafsnit"/>
-        <w:numPr>
-          <w:ilvl w:val="0"/>
-          <w:numId w:val="6"/>
-        </w:numPr>
-        <w:rPr>
-          <w:lang w:val="da-DK"/>
-        </w:rPr>
-      </w:pPr>
-      <w:r>
-        <w:rPr>
-          <w:lang w:val="da-DK"/>
-        </w:rPr>
-        <w:t>Vejledning til dokumentation</w:t>
-      </w:r>
-    </w:p>
-    <w:p>
-      <w:pPr>
-        <w:pStyle w:val="Listeafsnit"/>
-        <w:numPr>
-          <w:ilvl w:val="0"/>
-          <w:numId w:val="6"/>
-        </w:numPr>
-        <w:rPr>
-          <w:lang w:val="da-DK"/>
-        </w:rPr>
-      </w:pPr>
-      <w:r>
-        <w:rPr>
-          <w:lang w:val="da-DK"/>
-        </w:rPr>
-        <w:t>Andre vejledninger og projektpræsentations slides eller dokumenter….</w:t>
-      </w:r>
+      <w:r>
+        <w:rPr>
+          <w:lang w:val="da-DK"/>
+        </w:rPr>
+        <w:t xml:space="preserve">VPN i ordliste. </w:t>
+      </w:r>
+    </w:p>
+    <w:p>
+      <w:pPr>
+        <w:rPr>
+          <w:lang w:val="da-DK"/>
+        </w:rPr>
+      </w:pPr>
     </w:p>
     <w:sectPr>
       <w:pgSz w:w="11906" w:h="16838"/>

</xml_diff>

<commit_message>
to do - resmue
</commit_message>
<xml_diff>
--- a/Projekt/To do ST3PRJ3.docx
+++ b/Projekt/To do ST3PRJ3.docx
@@ -72,6 +72,20 @@
         </w:rPr>
         <w:t>Abstract - resume</w:t>
       </w:r>
+      <w:r>
+        <w:rPr>
+          <w:lang w:val="da-DK"/>
+        </w:rPr>
+        <w:t xml:space="preserve"> (Mette</w:t>
+      </w:r>
+      <w:bookmarkStart w:id="0" w:name="_GoBack"/>
+      <w:bookmarkEnd w:id="0"/>
+      <w:r>
+        <w:rPr>
+          <w:lang w:val="da-DK"/>
+        </w:rPr>
+        <w:t>)</w:t>
+      </w:r>
     </w:p>
     <w:p>
       <w:pPr>
@@ -963,8 +977,6 @@
           <w:lang w:val="da-DK"/>
         </w:rPr>
       </w:pPr>
-      <w:bookmarkStart w:id="0" w:name="_GoBack"/>
-      <w:bookmarkEnd w:id="0"/>
       <w:r>
         <w:rPr>
           <w:lang w:val="da-DK"/>

</xml_diff>